<commit_message>
Added new math assigment
</commit_message>
<xml_diff>
--- a/Lab2Doc.docx
+++ b/Lab2Doc.docx
@@ -2645,12 +2645,31 @@
             </w:r>
           </w:p>
           <w:p>
+            <w:pPr>
+              <w:rPr>
+                <w:color w:val="FFFFFF" w:themeColor="background1"/>
+              </w:rPr>
+            </w:pPr>
             <w:r>
               <w:rPr>
                 <w:color w:val="FFFFFF" w:themeColor="background1"/>
                 <w:highlight w:val="blue"/>
               </w:rPr>
               <w:t>Reflection 10%</w:t>
+            </w:r>
+          </w:p>
+          <w:p>
+            <w:pPr>
+              <w:rPr>
+                <w:color w:val="000000" w:themeColor="text1"/>
+              </w:rPr>
+            </w:pPr>
+            <w:r>
+              <w:rPr>
+                <w:color w:val="000000" w:themeColor="text1"/>
+                <w:highlight w:val="cyan"/>
+              </w:rPr>
+              <w:t>Webwork 1-9</w:t>
             </w:r>
           </w:p>
         </w:tc>
@@ -4112,6 +4131,33 @@
     <w:uiPriority w:val="99"/>
     <w:rsid w:val="000653E5"/>
   </w:style>
+  <w:style w:type="paragraph" w:styleId="BalloonText">
+    <w:name w:val="Balloon Text"/>
+    <w:basedOn w:val="Normal"/>
+    <w:link w:val="BalloonTextChar"/>
+    <w:uiPriority w:val="99"/>
+    <w:semiHidden/>
+    <w:unhideWhenUsed/>
+    <w:rsid w:val="00897539"/>
+    <w:rPr>
+      <w:rFonts w:ascii="Times New Roman" w:hAnsi="Times New Roman" w:cs="Times New Roman"/>
+      <w:sz w:val="18"/>
+      <w:szCs w:val="18"/>
+    </w:rPr>
+  </w:style>
+  <w:style w:type="character" w:customStyle="1" w:styleId="BalloonTextChar">
+    <w:name w:val="Balloon Text Char"/>
+    <w:basedOn w:val="DefaultParagraphFont"/>
+    <w:link w:val="BalloonText"/>
+    <w:uiPriority w:val="99"/>
+    <w:semiHidden/>
+    <w:rsid w:val="00897539"/>
+    <w:rPr>
+      <w:rFonts w:ascii="Times New Roman" w:hAnsi="Times New Roman" w:cs="Times New Roman"/>
+      <w:sz w:val="18"/>
+      <w:szCs w:val="18"/>
+    </w:rPr>
+  </w:style>
 </w:styles>
 </file>
 
@@ -4415,7 +4461,7 @@
 </file>
 
 <file path=customXml/itemProps1.xml><?xml version="1.0" encoding="utf-8"?>
-<ds:datastoreItem xmlns:ds="http://schemas.openxmlformats.org/officeDocument/2006/customXml" ds:itemID="{18D09038-A677-824E-99A9-51FC07F2480F}">
+<ds:datastoreItem xmlns:ds="http://schemas.openxmlformats.org/officeDocument/2006/customXml" ds:itemID="{42E7379B-7243-614A-9F6C-CD57E2465FBA}">
   <ds:schemaRefs>
     <ds:schemaRef ds:uri="http://schemas.openxmlformats.org/officeDocument/2006/bibliography"/>
   </ds:schemaRefs>

</xml_diff>

<commit_message>
Added new game pro exam
</commit_message>
<xml_diff>
--- a/Lab2Doc.docx
+++ b/Lab2Doc.docx
@@ -810,7 +810,8 @@
         <w:sectPr>
           <w:footerReference w:type="even" r:id="rId8"/>
           <w:footerReference w:type="default" r:id="rId9"/>
-          <w:footerReference w:type="first" r:id="rId10"/>
+          <w:headerReference w:type="first" r:id="rId10"/>
+          <w:footerReference w:type="first" r:id="rId11"/>
           <w:pgSz w:w="12240" w:h="15840"/>
           <w:pgMar w:top="1440" w:right="1440" w:bottom="1440" w:left="1440" w:header="708" w:footer="708" w:gutter="0"/>
           <w:pgNumType w:start="0"/>
@@ -1892,12 +1893,21 @@
                                       <w:szCs w:val="40"/>
                                     </w:rPr>
                                   </w:pPr>
+                                  <w:bookmarkStart w:id="0" w:name="_Toc51229951"/>
                                   <w:r>
                                     <w:rPr>
                                       <w:sz w:val="40"/>
                                       <w:szCs w:val="40"/>
                                     </w:rPr>
-                                    <w:t xml:space="preserve">15 Week Schedule: First Semester </w:t>
+                                    <w:t>15 Week Schedule: First Semester</w:t>
+                                  </w:r>
+                                  <w:bookmarkEnd w:id="0"/>
+                                  <w:r>
+                                    <w:rPr>
+                                      <w:sz w:val="40"/>
+                                      <w:szCs w:val="40"/>
+                                    </w:rPr>
+                                    <w:t xml:space="preserve"> </w:t>
                                   </w:r>
                                 </w:p>
                               </w:txbxContent>
@@ -1930,12 +1940,21 @@
                                 <w:szCs w:val="40"/>
                               </w:rPr>
                             </w:pPr>
+                            <w:bookmarkStart w:id="1" w:name="_Toc51229951"/>
                             <w:r>
                               <w:rPr>
                                 <w:sz w:val="40"/>
                                 <w:szCs w:val="40"/>
                               </w:rPr>
-                              <w:t xml:space="preserve">15 Week Schedule: First Semester </w:t>
+                              <w:t>15 Week Schedule: First Semester</w:t>
+                            </w:r>
+                            <w:bookmarkEnd w:id="1"/>
+                            <w:r>
+                              <w:rPr>
+                                <w:sz w:val="40"/>
+                                <w:szCs w:val="40"/>
+                              </w:rPr>
+                              <w:t xml:space="preserve"> </w:t>
                             </w:r>
                           </w:p>
                         </w:txbxContent>
@@ -2218,7 +2237,15 @@
           <w:tcPr>
             <w:tcW w:w="2204" w:type="dxa"/>
           </w:tcPr>
-          <w:p/>
+          <w:p>
+            <w:r>
+              <w:rPr>
+                <w:color w:val="FFFFFF" w:themeColor="background1"/>
+                <w:highlight w:val="darkGreen"/>
+              </w:rPr>
+              <w:t>EXAM</w:t>
+            </w:r>
+          </w:p>
         </w:tc>
         <w:tc>
           <w:tcPr>
@@ -2843,6 +2870,7 @@
           <w:szCs w:val="44"/>
         </w:rPr>
       </w:pPr>
+      <w:bookmarkStart w:id="2" w:name="_Toc51229952"/>
       <w:r>
         <w:rPr>
           <w:sz w:val="44"/>
@@ -2856,7 +2884,15 @@
           <w:sz w:val="44"/>
           <w:szCs w:val="44"/>
         </w:rPr>
-        <w:t xml:space="preserve">d: </w:t>
+        <w:t>d:</w:t>
+      </w:r>
+      <w:bookmarkEnd w:id="2"/>
+      <w:r>
+        <w:rPr>
+          <w:sz w:val="44"/>
+          <w:szCs w:val="44"/>
+        </w:rPr>
+        <w:t xml:space="preserve"> </w:t>
       </w:r>
     </w:p>
     <w:p/>
@@ -3022,6 +3058,7 @@
           <w:color w:val="FFFFFF" w:themeColor="background1"/>
           <w:sz w:val="36"/>
           <w:szCs w:val="36"/>
+          <w:highlight w:val="darkYellow"/>
         </w:rPr>
       </w:pPr>
       <w:r>
@@ -3034,10 +3071,38 @@
         <w:t>Physical Education</w:t>
       </w:r>
     </w:p>
+    <w:p>
+      <w:pPr>
+        <w:rPr>
+          <w:color w:val="FFFFFF" w:themeColor="background1"/>
+          <w:sz w:val="36"/>
+          <w:szCs w:val="36"/>
+          <w:highlight w:val="darkYellow"/>
+        </w:rPr>
+      </w:pPr>
+      <w:r>
+        <w:rPr>
+          <w:color w:val="FFFFFF" w:themeColor="background1"/>
+          <w:sz w:val="36"/>
+          <w:szCs w:val="36"/>
+        </w:rPr>
+        <w:br w:type="page"/>
+      </w:r>
+    </w:p>
+    <w:p>
+      <w:pPr>
+        <w:ind w:left="360"/>
+        <w:rPr>
+          <w:color w:val="FFFFFF" w:themeColor="background1"/>
+          <w:sz w:val="36"/>
+          <w:szCs w:val="36"/>
+        </w:rPr>
+      </w:pPr>
+    </w:p>
     <w:p/>
     <w:sdt>
       <w:sdtPr>
-        <w:id w:val="-1070263918"/>
+        <w:id w:val="-1798824835"/>
         <w:docPartObj>
           <w:docPartGallery w:val="Table of Contents"/>
           <w:docPartUnique/>
@@ -3064,99 +3129,174 @@
         </w:p>
         <w:p>
           <w:pPr>
+            <w:pStyle w:val="TOC1"/>
+            <w:tabs>
+              <w:tab w:val="right" w:leader="dot" w:pos="12950"/>
+            </w:tabs>
             <w:rPr>
-              <w:lang w:val="en-US" w:eastAsia="en-US"/>
-            </w:rPr>
-          </w:pPr>
-        </w:p>
-        <w:p>
-          <w:pPr>
-            <w:rPr>
-              <w:b/>
-              <w:bCs/>
-              <w:lang w:val="en-US" w:eastAsia="en-US"/>
+              <w:b w:val="0"/>
+              <w:bCs w:val="0"/>
+              <w:i w:val="0"/>
+              <w:iCs w:val="0"/>
+              <w:noProof/>
             </w:rPr>
           </w:pPr>
           <w:r>
             <w:rPr>
-              <w:lang w:val="en-US" w:eastAsia="en-US"/>
+              <w:b w:val="0"/>
+              <w:bCs w:val="0"/>
             </w:rPr>
-            <w:t>15 Week Schedule: First Semester………………………………………………………………………………………………………………………………………</w:t>
+            <w:fldChar w:fldCharType="begin"/>
           </w:r>
-          <w:proofErr w:type="gramStart"/>
+          <w:r>
+            <w:instrText xml:space="preserve"> TOC \o "1-3" \h \z \u </w:instrText>
+          </w:r>
           <w:r>
             <w:rPr>
-              <w:lang w:val="en-US" w:eastAsia="en-US"/>
+              <w:b w:val="0"/>
+              <w:bCs w:val="0"/>
             </w:rPr>
-            <w:t>…..</w:t>
+            <w:fldChar w:fldCharType="separate"/>
           </w:r>
-          <w:proofErr w:type="gramEnd"/>
+          <w:hyperlink r:id="rId12" w:anchor="_Toc51229951" w:history="1">
+            <w:r>
+              <w:rPr>
+                <w:rStyle w:val="Hyperlink"/>
+                <w:noProof/>
+              </w:rPr>
+              <w:t>15 Week Schedule: First Semester</w:t>
+            </w:r>
+            <w:r>
+              <w:rPr>
+                <w:noProof/>
+                <w:webHidden/>
+              </w:rPr>
+              <w:tab/>
+            </w:r>
+            <w:r>
+              <w:rPr>
+                <w:noProof/>
+                <w:webHidden/>
+              </w:rPr>
+              <w:fldChar w:fldCharType="begin"/>
+            </w:r>
+            <w:r>
+              <w:rPr>
+                <w:noProof/>
+                <w:webHidden/>
+              </w:rPr>
+              <w:instrText xml:space="preserve"> PAGEREF _Toc51229951 \h </w:instrText>
+            </w:r>
+            <w:r>
+              <w:rPr>
+                <w:noProof/>
+                <w:webHidden/>
+              </w:rPr>
+            </w:r>
+            <w:r>
+              <w:rPr>
+                <w:noProof/>
+                <w:webHidden/>
+              </w:rPr>
+              <w:fldChar w:fldCharType="separate"/>
+            </w:r>
+            <w:r>
+              <w:rPr>
+                <w:noProof/>
+                <w:webHidden/>
+              </w:rPr>
+              <w:t>0</w:t>
+            </w:r>
+            <w:r>
+              <w:rPr>
+                <w:noProof/>
+                <w:webHidden/>
+              </w:rPr>
+              <w:fldChar w:fldCharType="end"/>
+            </w:r>
+          </w:hyperlink>
+        </w:p>
+        <w:p>
+          <w:pPr>
+            <w:pStyle w:val="TOC1"/>
+            <w:tabs>
+              <w:tab w:val="right" w:leader="dot" w:pos="12950"/>
+            </w:tabs>
+            <w:rPr>
+              <w:b w:val="0"/>
+              <w:bCs w:val="0"/>
+              <w:i w:val="0"/>
+              <w:iCs w:val="0"/>
+              <w:noProof/>
+            </w:rPr>
+          </w:pPr>
+          <w:hyperlink w:anchor="_Toc51229952" w:history="1">
+            <w:r>
+              <w:rPr>
+                <w:rStyle w:val="Hyperlink"/>
+                <w:noProof/>
+              </w:rPr>
+              <w:t>Legend:</w:t>
+            </w:r>
+            <w:r>
+              <w:rPr>
+                <w:noProof/>
+                <w:webHidden/>
+              </w:rPr>
+              <w:tab/>
+            </w:r>
+            <w:r>
+              <w:rPr>
+                <w:noProof/>
+                <w:webHidden/>
+              </w:rPr>
+              <w:fldChar w:fldCharType="begin"/>
+            </w:r>
+            <w:r>
+              <w:rPr>
+                <w:noProof/>
+                <w:webHidden/>
+              </w:rPr>
+              <w:instrText xml:space="preserve"> PAGEREF _Toc51229952 \h </w:instrText>
+            </w:r>
+            <w:r>
+              <w:rPr>
+                <w:noProof/>
+                <w:webHidden/>
+              </w:rPr>
+            </w:r>
+            <w:r>
+              <w:rPr>
+                <w:noProof/>
+                <w:webHidden/>
+              </w:rPr>
+              <w:fldChar w:fldCharType="separate"/>
+            </w:r>
+            <w:r>
+              <w:rPr>
+                <w:noProof/>
+                <w:webHidden/>
+              </w:rPr>
+              <w:t>1</w:t>
+            </w:r>
+            <w:r>
+              <w:rPr>
+                <w:noProof/>
+                <w:webHidden/>
+              </w:rPr>
+              <w:fldChar w:fldCharType="end"/>
+            </w:r>
+          </w:hyperlink>
+        </w:p>
+        <w:p>
           <w:r>
             <w:rPr>
               <w:b/>
               <w:bCs/>
-              <w:lang w:val="en-US" w:eastAsia="en-US"/>
+              <w:noProof/>
             </w:rPr>
-            <w:t>p.1</w:t>
+            <w:fldChar w:fldCharType="end"/>
           </w:r>
-        </w:p>
-        <w:p>
-          <w:pPr>
-            <w:rPr>
-              <w:b/>
-              <w:bCs/>
-              <w:lang w:val="en-US" w:eastAsia="en-US"/>
-            </w:rPr>
-          </w:pPr>
-          <w:r>
-            <w:rPr>
-              <w:lang w:val="en-US" w:eastAsia="en-US"/>
-            </w:rPr>
-            <w:t>Legend</w:t>
-          </w:r>
-          <w:r>
-            <w:rPr>
-              <w:lang w:val="en-US" w:eastAsia="en-US"/>
-            </w:rPr>
-            <w:t>…………………………………………………………………………………………………………………………………………</w:t>
-          </w:r>
-          <w:r>
-            <w:rPr>
-              <w:lang w:val="en-US" w:eastAsia="en-US"/>
-            </w:rPr>
-            <w:t>………………………………………</w:t>
-          </w:r>
-          <w:proofErr w:type="gramStart"/>
-          <w:r>
-            <w:rPr>
-              <w:lang w:val="en-US" w:eastAsia="en-US"/>
-            </w:rPr>
-            <w:t>….</w:t>
-          </w:r>
-          <w:r>
-            <w:rPr>
-              <w:b/>
-              <w:bCs/>
-              <w:lang w:val="en-US" w:eastAsia="en-US"/>
-            </w:rPr>
-            <w:t>p.</w:t>
-          </w:r>
-          <w:proofErr w:type="gramEnd"/>
-          <w:r>
-            <w:rPr>
-              <w:b/>
-              <w:bCs/>
-              <w:lang w:val="en-US" w:eastAsia="en-US"/>
-            </w:rPr>
-            <w:t>2</w:t>
-          </w:r>
-        </w:p>
-        <w:p>
-          <w:pPr>
-            <w:rPr>
-              <w:lang w:val="en-US" w:eastAsia="en-US"/>
-            </w:rPr>
-          </w:pPr>
         </w:p>
       </w:sdtContent>
     </w:sdt>
@@ -3297,6 +3437,29 @@
     </w:p>
   </w:footnote>
 </w:footnotes>
+</file>
+
+<file path=word/header1.xml><?xml version="1.0" encoding="utf-8"?>
+<w:hdr xmlns:wpc="http://schemas.microsoft.com/office/word/2010/wordprocessingCanvas" xmlns:cx="http://schemas.microsoft.com/office/drawing/2014/chartex" xmlns:cx1="http://schemas.microsoft.com/office/drawing/2015/9/8/chartex" xmlns:cx2="http://schemas.microsoft.com/office/drawing/2015/10/21/chartex" xmlns:cx3="http://schemas.microsoft.com/office/drawing/2016/5/9/chartex" xmlns:cx4="http://schemas.microsoft.com/office/drawing/2016/5/10/chartex" xmlns:cx5="http://schemas.microsoft.com/office/drawing/2016/5/11/chartex" xmlns:cx6="http://schemas.microsoft.com/office/drawing/2016/5/12/chartex" xmlns:cx7="http://schemas.microsoft.com/office/drawing/2016/5/13/chartex" xmlns:cx8="http://schemas.microsoft.com/office/drawing/2016/5/14/chartex" xmlns:mc="http://schemas.openxmlformats.org/markup-compatibility/2006" xmlns:aink="http://schemas.microsoft.com/office/drawing/2016/ink" xmlns:am3d="http://schemas.microsoft.com/office/drawing/2017/model3d" xmlns:o="urn:schemas-microsoft-com:office:office" xmlns:r="http://schemas.openxmlformats.org/officeDocument/2006/relationships" xmlns:m="http://schemas.openxmlformats.org/officeDocument/2006/math" xmlns:v="urn:schemas-microsoft-com:vml" xmlns:wp14="http://schemas.microsoft.com/office/word/2010/wordprocessingDrawing" xmlns:wp="http://schemas.openxmlformats.org/drawingml/2006/wordprocessingDrawing" xmlns:w10="urn:schemas-microsoft-com:office:word" xmlns:w="http://schemas.openxmlformats.org/wordprocessingml/2006/main" xmlns:w14="http://schemas.microsoft.com/office/word/2010/wordml" xmlns:w15="http://schemas.microsoft.com/office/word/2012/wordml" xmlns:w16cex="http://schemas.microsoft.com/office/word/2018/wordml/cex" xmlns:w16cid="http://schemas.microsoft.com/office/word/2016/wordml/cid" xmlns:w16="http://schemas.microsoft.com/office/word/2018/wordml" xmlns:w16se="http://schemas.microsoft.com/office/word/2015/wordml/symex" xmlns:wpg="http://schemas.microsoft.com/office/word/2010/wordprocessingGroup" xmlns:wpi="http://schemas.microsoft.com/office/word/2010/wordprocessingInk" xmlns:wne="http://schemas.microsoft.com/office/word/2006/wordml" xmlns:wps="http://schemas.microsoft.com/office/word/2010/wordprocessingShape" mc:Ignorable="w14 w15 w16se w16cid w16 w16cex wp14">
+  <w:p>
+    <w:pPr>
+      <w:pStyle w:val="Header"/>
+      <w:rPr>
+        <w:color w:val="4472C4" w:themeColor="accent1"/>
+        <w:spacing w:val="20"/>
+        <w:sz w:val="28"/>
+      </w:rPr>
+    </w:pPr>
+    <w:r>
+      <w:rPr>
+        <w:color w:val="4472C4" w:themeColor="accent1"/>
+        <w:spacing w:val="20"/>
+        <w:sz w:val="28"/>
+      </w:rPr>
+      <w:t>[Schedule]</w:t>
+    </w:r>
+  </w:p>
+</w:hdr>
 </file>
 
 <file path=word/numbering.xml><?xml version="1.0" encoding="utf-8"?>
@@ -3929,7 +4092,6 @@
     <w:next w:val="Normal"/>
     <w:autoRedefine/>
     <w:uiPriority w:val="39"/>
-    <w:semiHidden/>
     <w:unhideWhenUsed/>
     <w:rsid w:val="000653E5"/>
     <w:pPr>
@@ -4156,6 +4318,17 @@
       <w:rFonts w:ascii="Times New Roman" w:hAnsi="Times New Roman" w:cs="Times New Roman"/>
       <w:sz w:val="18"/>
       <w:szCs w:val="18"/>
+    </w:rPr>
+  </w:style>
+  <w:style w:type="character" w:styleId="Hyperlink">
+    <w:name w:val="Hyperlink"/>
+    <w:basedOn w:val="DefaultParagraphFont"/>
+    <w:uiPriority w:val="99"/>
+    <w:unhideWhenUsed/>
+    <w:rsid w:val="0060060A"/>
+    <w:rPr>
+      <w:color w:val="0563C1" w:themeColor="hyperlink"/>
+      <w:u w:val="single"/>
     </w:rPr>
   </w:style>
 </w:styles>
@@ -4461,7 +4634,7 @@
 </file>
 
 <file path=customXml/itemProps1.xml><?xml version="1.0" encoding="utf-8"?>
-<ds:datastoreItem xmlns:ds="http://schemas.openxmlformats.org/officeDocument/2006/customXml" ds:itemID="{42E7379B-7243-614A-9F6C-CD57E2465FBA}">
+<ds:datastoreItem xmlns:ds="http://schemas.openxmlformats.org/officeDocument/2006/customXml" ds:itemID="{B27F4ECF-308D-2E45-B968-2007FB528B2C}">
   <ds:schemaRefs>
     <ds:schemaRef ds:uri="http://schemas.openxmlformats.org/officeDocument/2006/bibliography"/>
   </ds:schemaRefs>

</xml_diff>

<commit_message>
added pro 1 flowchart
</commit_message>
<xml_diff>
--- a/Lab2Doc.docx
+++ b/Lab2Doc.docx
@@ -2697,6 +2697,20 @@
                 <w:highlight w:val="cyan"/>
               </w:rPr>
               <w:t>Webwork 1-9</w:t>
+            </w:r>
+          </w:p>
+          <w:p>
+            <w:pPr>
+              <w:rPr>
+                <w:color w:val="000000" w:themeColor="text1"/>
+              </w:rPr>
+            </w:pPr>
+            <w:r>
+              <w:rPr>
+                <w:color w:val="FFFFFF" w:themeColor="background1"/>
+                <w:highlight w:val="darkMagenta"/>
+              </w:rPr>
+              <w:t>Flowchart</w:t>
             </w:r>
           </w:p>
         </w:tc>
@@ -4634,7 +4648,7 @@
 </file>
 
 <file path=customXml/itemProps1.xml><?xml version="1.0" encoding="utf-8"?>
-<ds:datastoreItem xmlns:ds="http://schemas.openxmlformats.org/officeDocument/2006/customXml" ds:itemID="{B27F4ECF-308D-2E45-B968-2007FB528B2C}">
+<ds:datastoreItem xmlns:ds="http://schemas.openxmlformats.org/officeDocument/2006/customXml" ds:itemID="{14CF894E-45D0-6F4F-B244-C6BCEFC529FE}">
   <ds:schemaRefs>
     <ds:schemaRef ds:uri="http://schemas.openxmlformats.org/officeDocument/2006/bibliography"/>
   </ds:schemaRefs>

</xml_diff>